<commit_message>
ferdig rapport m dato
</commit_message>
<xml_diff>
--- a/DAT158_oblig_rapport_ML .docx
+++ b/DAT158_oblig_rapport_ML .docx
@@ -313,17 +313,8 @@
           <w:iCs/>
           <w:lang w:val="nb-NO"/>
         </w:rPr>
-        <w:t xml:space="preserve"> som brukeren kan gjennomføre eller endre ved ny </w:t>
-      </w:r>
-      <w:proofErr w:type="spellStart"/>
-      <w:r>
-        <w:rPr>
-          <w:iCs/>
-          <w:lang w:val="nb-NO"/>
-        </w:rPr>
-        <w:t>prompts</w:t>
-      </w:r>
-      <w:proofErr w:type="spellEnd"/>
+        <w:t xml:space="preserve"> som brukeren kan gjennomføre eller endre ved ny prompts</w:t>
+      </w:r>
       <w:r>
         <w:rPr>
           <w:iCs/>
@@ -336,23 +327,7 @@
           <w:iCs/>
           <w:lang w:val="nb-NO"/>
         </w:rPr>
-        <w:t xml:space="preserve">Tjenesten retter seg både til single eller godt etablerte partnerskap som kan bruke tjenesten for å planlegge dates. Den har derfor et stort omfang av </w:t>
-      </w:r>
-      <w:proofErr w:type="gramStart"/>
-      <w:r>
-        <w:rPr>
-          <w:iCs/>
-          <w:lang w:val="nb-NO"/>
-        </w:rPr>
-        <w:t>potensielle</w:t>
-      </w:r>
-      <w:proofErr w:type="gramEnd"/>
-      <w:r>
-        <w:rPr>
-          <w:iCs/>
-          <w:lang w:val="nb-NO"/>
-        </w:rPr>
-        <w:t xml:space="preserve"> brukere.  </w:t>
+        <w:t xml:space="preserve">Tjenesten retter seg både til single eller godt etablerte partnerskap som kan bruke tjenesten for å planlegge dates. Den har derfor et stort omfang av potensielle brukere.  </w:t>
       </w:r>
     </w:p>
     <w:p>
@@ -440,37 +415,12 @@
         </w:rPr>
         <w:t xml:space="preserve">. </w:t>
       </w:r>
-      <w:proofErr w:type="spellStart"/>
-      <w:r>
-        <w:rPr>
-          <w:iCs/>
-          <w:lang w:val="nb-NO"/>
-        </w:rPr>
-        <w:t>APIen</w:t>
-      </w:r>
-      <w:proofErr w:type="spellEnd"/>
-      <w:r>
-        <w:rPr>
-          <w:iCs/>
-          <w:lang w:val="nb-NO"/>
-        </w:rPr>
-        <w:t xml:space="preserve"> gir en LLM som kan </w:t>
-      </w:r>
-      <w:proofErr w:type="gramStart"/>
-      <w:r>
-        <w:rPr>
-          <w:iCs/>
-          <w:lang w:val="nb-NO"/>
-        </w:rPr>
-        <w:t>integreres</w:t>
-      </w:r>
-      <w:proofErr w:type="gramEnd"/>
-      <w:r>
-        <w:rPr>
-          <w:iCs/>
-          <w:lang w:val="nb-NO"/>
-        </w:rPr>
-        <w:t xml:space="preserve"> i et program </w:t>
+      <w:r>
+        <w:rPr>
+          <w:iCs/>
+          <w:lang w:val="nb-NO"/>
+        </w:rPr>
+        <w:t xml:space="preserve">APIen gir en LLM som kan integreres i et program </w:t>
       </w:r>
       <w:r>
         <w:rPr>
@@ -514,23 +464,7 @@
           <w:iCs/>
           <w:lang w:val="nb-NO"/>
         </w:rPr>
-        <w:t xml:space="preserve">Videre finnes deg også andre som også har laget mer fullstendige KI </w:t>
-      </w:r>
-      <w:proofErr w:type="spellStart"/>
-      <w:r>
-        <w:rPr>
-          <w:iCs/>
-          <w:lang w:val="nb-NO"/>
-        </w:rPr>
-        <w:t>dating</w:t>
-      </w:r>
-      <w:proofErr w:type="spellEnd"/>
-      <w:r>
-        <w:rPr>
-          <w:iCs/>
-          <w:lang w:val="nb-NO"/>
-        </w:rPr>
-        <w:t xml:space="preserve"> løsninger som </w:t>
+        <w:t xml:space="preserve">Videre finnes deg også andre som også har laget mer fullstendige KI dating løsninger som </w:t>
       </w:r>
       <w:hyperlink r:id="rId7" w:history="1">
         <w:r>
@@ -793,23 +727,7 @@
           <w:iCs/>
           <w:lang w:val="nb-NO"/>
         </w:rPr>
-        <w:t xml:space="preserve"> Open Ai sin </w:t>
-      </w:r>
-      <w:proofErr w:type="spellStart"/>
-      <w:r>
-        <w:rPr>
-          <w:iCs/>
-          <w:lang w:val="nb-NO"/>
-        </w:rPr>
-        <w:t>embedding</w:t>
-      </w:r>
-      <w:proofErr w:type="spellEnd"/>
-      <w:r>
-        <w:rPr>
-          <w:iCs/>
-          <w:lang w:val="nb-NO"/>
-        </w:rPr>
-        <w:t xml:space="preserve"> modell</w:t>
+        <w:t xml:space="preserve"> Open Ai sin embedding modell</w:t>
       </w:r>
       <w:r>
         <w:rPr>
@@ -867,7 +785,6 @@
         </w:rPr>
         <w:t xml:space="preserve">ocation </w:t>
       </w:r>
-      <w:proofErr w:type="spellStart"/>
       <w:r>
         <w:rPr>
           <w:i/>
@@ -882,7 +799,6 @@
         </w:rPr>
         <w:t>orecast</w:t>
       </w:r>
-      <w:proofErr w:type="spellEnd"/>
       <w:r>
         <w:rPr>
           <w:iCs/>
@@ -925,31 +841,7 @@
           <w:iCs/>
           <w:lang w:val="nb-NO"/>
         </w:rPr>
-        <w:t>For å utføre sammenligningssøk mellom brukerens prompt og datatabellen brukes «</w:t>
-      </w:r>
-      <w:proofErr w:type="spellStart"/>
-      <w:r>
-        <w:rPr>
-          <w:iCs/>
-          <w:lang w:val="nb-NO"/>
-        </w:rPr>
-        <w:t>cosine_similarity</w:t>
-      </w:r>
-      <w:proofErr w:type="spellEnd"/>
-      <w:r>
-        <w:rPr>
-          <w:iCs/>
-          <w:lang w:val="nb-NO"/>
-        </w:rPr>
-        <w:t xml:space="preserve">» fra </w:t>
-      </w:r>
-      <w:proofErr w:type="spellStart"/>
-      <w:r>
-        <w:rPr>
-          <w:iCs/>
-          <w:lang w:val="nb-NO"/>
-        </w:rPr>
-        <w:t>s</w:t>
+        <w:t>For å utføre sammenligningssøk mellom brukerens prompt og datatabellen brukes «cosine_similarity» fra s</w:t>
       </w:r>
       <w:r>
         <w:rPr>
@@ -963,15 +855,7 @@
           <w:iCs/>
           <w:lang w:val="nb-NO"/>
         </w:rPr>
-        <w:t>learn</w:t>
-      </w:r>
-      <w:proofErr w:type="spellEnd"/>
-      <w:r>
-        <w:rPr>
-          <w:iCs/>
-          <w:lang w:val="nb-NO"/>
-        </w:rPr>
-        <w:t xml:space="preserve"> biblioteket (</w:t>
+        <w:t>learn biblioteket (</w:t>
       </w:r>
       <w:r>
         <w:rPr>
@@ -1067,7 +951,6 @@
         </w:rPr>
         <w:t xml:space="preserve"> </w:t>
       </w:r>
-      <w:proofErr w:type="spellStart"/>
       <w:r>
         <w:rPr>
           <w:i/>
@@ -1082,7 +965,6 @@
         </w:rPr>
         <w:t>ks</w:t>
       </w:r>
-      <w:proofErr w:type="spellEnd"/>
       <w:r>
         <w:rPr>
           <w:i/>
@@ -1111,7 +993,6 @@
         </w:rPr>
         <w:t xml:space="preserve"> </w:t>
       </w:r>
-      <w:proofErr w:type="spellStart"/>
       <w:r>
         <w:rPr>
           <w:i/>
@@ -1119,7 +1000,6 @@
         </w:rPr>
         <w:t>textbox</w:t>
       </w:r>
-      <w:proofErr w:type="spellEnd"/>
       <w:r>
         <w:rPr>
           <w:i/>
@@ -1160,23 +1040,7 @@
           <w:iCs/>
           <w:lang w:val="nb-NO"/>
         </w:rPr>
-        <w:t xml:space="preserve">en og dermed </w:t>
-      </w:r>
-      <w:proofErr w:type="gramStart"/>
-      <w:r>
-        <w:rPr>
-          <w:iCs/>
-          <w:lang w:val="nb-NO"/>
-        </w:rPr>
-        <w:t>avgir</w:t>
-      </w:r>
-      <w:proofErr w:type="gramEnd"/>
-      <w:r>
-        <w:rPr>
-          <w:iCs/>
-          <w:lang w:val="nb-NO"/>
-        </w:rPr>
-        <w:t xml:space="preserve"> svaret i tekstboksen.</w:t>
+        <w:t>en og dermed avgir svaret i tekstboksen.</w:t>
       </w:r>
       <w:r>
         <w:rPr>
@@ -1655,39 +1519,7 @@
           <w:iCs/>
           <w:lang w:val="nb-NO"/>
         </w:rPr>
-        <w:t xml:space="preserve">bygd via Gradio. Det skal være en </w:t>
-      </w:r>
-      <w:proofErr w:type="spellStart"/>
-      <w:r>
-        <w:rPr>
-          <w:iCs/>
-          <w:lang w:val="nb-NO"/>
-        </w:rPr>
-        <w:t>chatbox</w:t>
-      </w:r>
-      <w:proofErr w:type="spellEnd"/>
-      <w:r>
-        <w:rPr>
-          <w:iCs/>
-          <w:lang w:val="nb-NO"/>
-        </w:rPr>
-        <w:t xml:space="preserve"> for å oppgi </w:t>
-      </w:r>
-      <w:proofErr w:type="spellStart"/>
-      <w:r>
-        <w:rPr>
-          <w:iCs/>
-          <w:lang w:val="nb-NO"/>
-        </w:rPr>
-        <w:t>prompts</w:t>
-      </w:r>
-      <w:proofErr w:type="spellEnd"/>
-      <w:r>
-        <w:rPr>
-          <w:iCs/>
-          <w:lang w:val="nb-NO"/>
-        </w:rPr>
-        <w:t xml:space="preserve"> og videre en tekstboks som viser meldingshistorikken. </w:t>
+        <w:t xml:space="preserve">bygd via Gradio. Det skal være en chatbox for å oppgi prompts og videre en tekstboks som viser meldingshistorikken. </w:t>
       </w:r>
     </w:p>
     <w:p>
@@ -1732,7 +1564,6 @@
         </w:rPr>
         <w:t xml:space="preserve">dermed </w:t>
       </w:r>
-      <w:proofErr w:type="spellStart"/>
       <w:r>
         <w:rPr>
           <w:iCs/>
@@ -1747,7 +1578,6 @@
         </w:rPr>
         <w:t>de</w:t>
       </w:r>
-      <w:proofErr w:type="spellEnd"/>
       <w:r>
         <w:rPr>
           <w:iCs/>
@@ -1760,23 +1590,7 @@
           <w:iCs/>
           <w:lang w:val="nb-NO"/>
         </w:rPr>
-        <w:t xml:space="preserve">. Ved hjelp av en matching funksjon </w:t>
-      </w:r>
-      <w:proofErr w:type="gramStart"/>
-      <w:r>
-        <w:rPr>
-          <w:iCs/>
-          <w:lang w:val="nb-NO"/>
-        </w:rPr>
-        <w:t>implementere</w:t>
-      </w:r>
-      <w:proofErr w:type="gramEnd"/>
-      <w:r>
-        <w:rPr>
-          <w:iCs/>
-          <w:lang w:val="nb-NO"/>
-        </w:rPr>
-        <w:t xml:space="preserve"> dette inn i </w:t>
+        <w:t xml:space="preserve">. Ved hjelp av en matching funksjon implementere dette inn i </w:t>
       </w:r>
       <w:r>
         <w:rPr>
@@ -1929,23 +1743,7 @@
           <w:iCs/>
           <w:lang w:val="nb-NO"/>
         </w:rPr>
-        <w:t xml:space="preserve"> og levere rapporten/</w:t>
-      </w:r>
-      <w:proofErr w:type="spellStart"/>
-      <w:r>
-        <w:rPr>
-          <w:iCs/>
-          <w:lang w:val="nb-NO"/>
-        </w:rPr>
-        <w:t>repositoret</w:t>
-      </w:r>
-      <w:proofErr w:type="spellEnd"/>
-      <w:r>
-        <w:rPr>
-          <w:iCs/>
-          <w:lang w:val="nb-NO"/>
-        </w:rPr>
-        <w:t>.</w:t>
+        <w:t xml:space="preserve"> og levere rapporten/repositoret.</w:t>
       </w:r>
     </w:p>
     <w:p>
@@ -2015,23 +1813,7 @@
           <w:iCs/>
           <w:lang w:val="nb-NO"/>
         </w:rPr>
-        <w:t xml:space="preserve">Utvikler med kyndighet til å skape programmet som er beskrevet over. De vil være ansvarlig for å skrive koden som kommuniserer med </w:t>
-      </w:r>
-      <w:proofErr w:type="spellStart"/>
-      <w:r>
-        <w:rPr>
-          <w:iCs/>
-          <w:lang w:val="nb-NO"/>
-        </w:rPr>
-        <w:t>APIene</w:t>
-      </w:r>
-      <w:proofErr w:type="spellEnd"/>
-      <w:r>
-        <w:rPr>
-          <w:iCs/>
-          <w:lang w:val="nb-NO"/>
-        </w:rPr>
-        <w:t xml:space="preserve"> og videre skaper funksjonene som gjør at dette fungerer korrekt. </w:t>
+        <w:t xml:space="preserve">Utvikler med kyndighet til å skape programmet som er beskrevet over. De vil være ansvarlig for å skrive koden som kommuniserer med APIene og videre skaper funksjonene som gjør at dette fungerer korrekt. </w:t>
       </w:r>
     </w:p>
     <w:p>
@@ -2071,23 +1853,7 @@
           <w:iCs/>
           <w:lang w:val="nb-NO"/>
         </w:rPr>
-        <w:t xml:space="preserve">Open AI som tilbyr sin Chat GPT modell som fungerer som en LLM. Denne brukes til å </w:t>
-      </w:r>
-      <w:proofErr w:type="gramStart"/>
-      <w:r>
-        <w:rPr>
-          <w:iCs/>
-          <w:lang w:val="nb-NO"/>
-        </w:rPr>
-        <w:t>generere</w:t>
-      </w:r>
-      <w:proofErr w:type="gramEnd"/>
-      <w:r>
-        <w:rPr>
-          <w:iCs/>
-          <w:lang w:val="nb-NO"/>
-        </w:rPr>
-        <w:t xml:space="preserve"> et tilpasset svar til brukeren </w:t>
+        <w:t xml:space="preserve">Open AI som tilbyr sin Chat GPT modell som fungerer som en LLM. Denne brukes til å generere et tilpasset svar til brukeren </w:t>
       </w:r>
     </w:p>
     <w:p>
@@ -2107,23 +1873,7 @@
           <w:iCs/>
           <w:lang w:val="nb-NO"/>
         </w:rPr>
-        <w:t xml:space="preserve">Open AI sin </w:t>
-      </w:r>
-      <w:proofErr w:type="spellStart"/>
-      <w:r>
-        <w:rPr>
-          <w:iCs/>
-          <w:lang w:val="nb-NO"/>
-        </w:rPr>
-        <w:t>embedding</w:t>
-      </w:r>
-      <w:proofErr w:type="spellEnd"/>
-      <w:r>
-        <w:rPr>
-          <w:iCs/>
-          <w:lang w:val="nb-NO"/>
-        </w:rPr>
-        <w:t xml:space="preserve"> modell. Denne skaper en numerisk database med forslag som programmet søker i for å gi LLM modellen mer spesialiserte forslag enn den vil ha tilgjengelig alene til sitt svar til brukeren.</w:t>
+        <w:t>Open AI sin embedding modell. Denne skaper en numerisk database med forslag som programmet søker i for å gi LLM modellen mer spesialiserte forslag enn den vil ha tilgjengelig alene til sitt svar til brukeren.</w:t>
       </w:r>
     </w:p>
     <w:p>
@@ -2679,17 +2429,8 @@
           <w:iCs/>
           <w:lang w:val="nb-NO"/>
         </w:rPr>
-        <w:t xml:space="preserve">lagret som tekstfiler (tilgjengelig i GitHub </w:t>
-      </w:r>
-      <w:proofErr w:type="spellStart"/>
-      <w:r>
-        <w:rPr>
-          <w:iCs/>
-          <w:lang w:val="nb-NO"/>
-        </w:rPr>
-        <w:t>repoen</w:t>
-      </w:r>
-      <w:proofErr w:type="spellEnd"/>
+        <w:t>lagret som tekstfiler (tilgjengelig i GitHub repoen</w:t>
+      </w:r>
       <w:r>
         <w:rPr>
           <w:iCs/>
@@ -2716,140 +2457,44 @@
           <w:iCs/>
           <w:lang w:val="nb-NO"/>
         </w:rPr>
-        <w:t xml:space="preserve">). Disse dataene har blitt </w:t>
-      </w:r>
-      <w:proofErr w:type="spellStart"/>
-      <w:r>
-        <w:rPr>
-          <w:iCs/>
-          <w:lang w:val="nb-NO"/>
-        </w:rPr>
-        <w:t>embedded</w:t>
-      </w:r>
-      <w:proofErr w:type="spellEnd"/>
-      <w:r>
-        <w:rPr>
-          <w:iCs/>
-          <w:lang w:val="nb-NO"/>
-        </w:rPr>
-        <w:t xml:space="preserve"> </w:t>
-      </w:r>
-      <w:r>
-        <w:rPr>
-          <w:iCs/>
-          <w:lang w:val="nb-NO"/>
-        </w:rPr>
-        <w:t xml:space="preserve">med Open Ai sin </w:t>
-      </w:r>
-      <w:proofErr w:type="spellStart"/>
-      <w:r>
-        <w:rPr>
-          <w:iCs/>
-          <w:lang w:val="nb-NO"/>
-        </w:rPr>
-        <w:t>model</w:t>
-      </w:r>
-      <w:proofErr w:type="spellEnd"/>
-      <w:r>
-        <w:rPr>
-          <w:iCs/>
-          <w:lang w:val="nb-NO"/>
-        </w:rPr>
-        <w:t xml:space="preserve"> og er </w:t>
-      </w:r>
-      <w:r>
-        <w:rPr>
-          <w:iCs/>
-          <w:lang w:val="nb-NO"/>
-        </w:rPr>
-        <w:t xml:space="preserve">i en </w:t>
-      </w:r>
-      <w:proofErr w:type="spellStart"/>
-      <w:r>
-        <w:rPr>
-          <w:iCs/>
-          <w:lang w:val="nb-NO"/>
-        </w:rPr>
-        <w:t>json</w:t>
-      </w:r>
-      <w:proofErr w:type="spellEnd"/>
-      <w:r>
-        <w:rPr>
-          <w:iCs/>
-          <w:lang w:val="nb-NO"/>
-        </w:rPr>
-        <w:t xml:space="preserve"> fil som er på størrelse 4 megabyte. </w:t>
-      </w:r>
-    </w:p>
-    <w:p>
-      <w:pPr>
-        <w:rPr>
-          <w:iCs/>
-          <w:lang w:val="nb-NO"/>
-        </w:rPr>
-      </w:pPr>
-    </w:p>
-    <w:p>
-      <w:pPr>
-        <w:rPr>
-          <w:iCs/>
-          <w:lang w:val="nb-NO"/>
-        </w:rPr>
-      </w:pPr>
-      <w:r>
-        <w:rPr>
-          <w:iCs/>
-          <w:lang w:val="nb-NO"/>
-        </w:rPr>
-        <w:t xml:space="preserve">Til slutt kommer brukerens egne data. Brukerens input data er fritekst der de beskriver ønskene sine rundt </w:t>
-      </w:r>
-      <w:proofErr w:type="spellStart"/>
-      <w:r>
-        <w:rPr>
-          <w:iCs/>
-          <w:lang w:val="nb-NO"/>
-        </w:rPr>
-        <w:t>dateplanen</w:t>
-      </w:r>
-      <w:proofErr w:type="spellEnd"/>
-      <w:r>
-        <w:rPr>
-          <w:iCs/>
-          <w:lang w:val="nb-NO"/>
-        </w:rPr>
-        <w:t xml:space="preserve"> som skal gis til LLM modellen. Før </w:t>
-      </w:r>
-      <w:proofErr w:type="spellStart"/>
-      <w:r>
-        <w:rPr>
-          <w:iCs/>
-          <w:lang w:val="nb-NO"/>
-        </w:rPr>
-        <w:t>inputet</w:t>
-      </w:r>
-      <w:proofErr w:type="spellEnd"/>
-      <w:r>
-        <w:rPr>
-          <w:iCs/>
-          <w:lang w:val="nb-NO"/>
-        </w:rPr>
-        <w:t xml:space="preserve"> blir prosessert av modellen blir det </w:t>
-      </w:r>
-      <w:proofErr w:type="spellStart"/>
-      <w:r>
-        <w:rPr>
-          <w:iCs/>
-          <w:lang w:val="nb-NO"/>
-        </w:rPr>
-        <w:t>embedded</w:t>
-      </w:r>
-      <w:proofErr w:type="spellEnd"/>
-      <w:r>
-        <w:rPr>
-          <w:iCs/>
-          <w:lang w:val="nb-NO"/>
-        </w:rPr>
-        <w:t xml:space="preserve"> av samme modell som tekstfilene nevnt over for å </w:t>
+        <w:t xml:space="preserve">). Disse dataene har blitt embedded </w:t>
+      </w:r>
+      <w:r>
+        <w:rPr>
+          <w:iCs/>
+          <w:lang w:val="nb-NO"/>
+        </w:rPr>
+        <w:t xml:space="preserve">med Open Ai sin model og er </w:t>
+      </w:r>
+      <w:r>
+        <w:rPr>
+          <w:iCs/>
+          <w:lang w:val="nb-NO"/>
+        </w:rPr>
+        <w:t xml:space="preserve">i en json fil som er på størrelse 4 megabyte. </w:t>
+      </w:r>
+    </w:p>
+    <w:p>
+      <w:pPr>
+        <w:rPr>
+          <w:iCs/>
+          <w:lang w:val="nb-NO"/>
+        </w:rPr>
+      </w:pPr>
+    </w:p>
+    <w:p>
+      <w:pPr>
+        <w:rPr>
+          <w:iCs/>
+          <w:lang w:val="nb-NO"/>
+        </w:rPr>
+      </w:pPr>
+      <w:r>
+        <w:rPr>
+          <w:iCs/>
+          <w:lang w:val="nb-NO"/>
+        </w:rPr>
+        <w:t xml:space="preserve">Til slutt kommer brukerens egne data. Brukerens input data er fritekst der de beskriver ønskene sine rundt dateplanen som skal gis til LLM modellen. Før inputet blir prosessert av modellen blir det embedded av samme modell som tekstfilene nevnt over for å </w:t>
       </w:r>
       <w:r>
         <w:rPr>
@@ -2884,39 +2529,7 @@
           <w:iCs/>
           <w:lang w:val="nb-NO"/>
         </w:rPr>
-        <w:t xml:space="preserve">r samsvar mellom </w:t>
-      </w:r>
-      <w:proofErr w:type="spellStart"/>
-      <w:r>
-        <w:rPr>
-          <w:iCs/>
-          <w:lang w:val="nb-NO"/>
-        </w:rPr>
-        <w:t>brukerinputet</w:t>
-      </w:r>
-      <w:proofErr w:type="spellEnd"/>
-      <w:r>
-        <w:rPr>
-          <w:iCs/>
-          <w:lang w:val="nb-NO"/>
-        </w:rPr>
-        <w:t xml:space="preserve"> og </w:t>
-      </w:r>
-      <w:proofErr w:type="spellStart"/>
-      <w:r>
-        <w:rPr>
-          <w:iCs/>
-          <w:lang w:val="nb-NO"/>
-        </w:rPr>
-        <w:t>json</w:t>
-      </w:r>
-      <w:proofErr w:type="spellEnd"/>
-      <w:r>
-        <w:rPr>
-          <w:iCs/>
-          <w:lang w:val="nb-NO"/>
-        </w:rPr>
-        <w:t xml:space="preserve"> filen blir oppgitt som forslag til modellen for hva den kan foreslå av aktiviteter</w:t>
+        <w:t>r samsvar mellom brukerinputet og json filen blir oppgitt som forslag til modellen for hva den kan foreslå av aktiviteter</w:t>
       </w:r>
       <w:r>
         <w:rPr>
@@ -3038,23 +2651,7 @@
           <w:iCs/>
           <w:lang w:val="nb-NO"/>
         </w:rPr>
-        <w:t xml:space="preserve"> Videre har Open Ai fastslått av data som generes fra </w:t>
-      </w:r>
-      <w:proofErr w:type="spellStart"/>
-      <w:r>
-        <w:rPr>
-          <w:iCs/>
-          <w:lang w:val="nb-NO"/>
-        </w:rPr>
-        <w:t>APIen</w:t>
-      </w:r>
-      <w:proofErr w:type="spellEnd"/>
-      <w:r>
-        <w:rPr>
-          <w:iCs/>
-          <w:lang w:val="nb-NO"/>
-        </w:rPr>
-        <w:t xml:space="preserve"> kun skal lagres midlertidig for eventuelle feilsøk men ikke blir lagret som datapunkt for å trene fremtidige modeller eller for å samle brukerdata. Videre krever det ingen innlogging og det er derfor ingen krav om å oppgi brukerspesifikke opplysninger ved bruk av tjenesten, brukeren står derfor fritt til å oppgi så lite informasjon om seg selv som de vil og ingen personsensitiv informasjon er nødvendig for bruk av tjenesten.</w:t>
+        <w:t xml:space="preserve"> Videre har Open Ai fastslått av data som generes fra APIen kun skal lagres midlertidig for eventuelle feilsøk men ikke blir lagret som datapunkt for å trene fremtidige modeller eller for å samle brukerdata. Videre krever det ingen innlogging og det er derfor ingen krav om å oppgi brukerspesifikke opplysninger ved bruk av tjenesten, brukeren står derfor fritt til å oppgi så lite informasjon om seg selv som de vil og ingen personsensitiv informasjon er nødvendig for bruk av tjenesten.</w:t>
       </w:r>
     </w:p>
     <w:p>
@@ -3157,15 +2754,7 @@
           <w:iCs/>
           <w:lang w:val="nb-NO"/>
         </w:rPr>
-        <w:t xml:space="preserve"> </w:t>
-      </w:r>
-      <w:proofErr w:type="spellStart"/>
-      <w:r>
-        <w:rPr>
-          <w:iCs/>
-          <w:lang w:val="nb-NO"/>
-        </w:rPr>
-        <w:t>date</w:t>
+        <w:t xml:space="preserve"> date</w:t>
       </w:r>
       <w:r>
         <w:rPr>
@@ -3174,7 +2763,6 @@
         </w:rPr>
         <w:t>n</w:t>
       </w:r>
-      <w:proofErr w:type="spellEnd"/>
       <w:r>
         <w:rPr>
           <w:iCs/>
@@ -3215,23 +2803,7 @@
           <w:iCs/>
           <w:lang w:val="nb-NO"/>
         </w:rPr>
-        <w:t xml:space="preserve">terskelen for </w:t>
-      </w:r>
-      <w:proofErr w:type="spellStart"/>
-      <w:r>
-        <w:rPr>
-          <w:iCs/>
-          <w:lang w:val="nb-NO"/>
-        </w:rPr>
-        <w:t>dates</w:t>
-      </w:r>
-      <w:proofErr w:type="spellEnd"/>
-      <w:r>
-        <w:rPr>
-          <w:iCs/>
-          <w:lang w:val="nb-NO"/>
-        </w:rPr>
-        <w:t xml:space="preserve"> kunne bli lavere</w:t>
+        <w:t>terskelen for dates kunne bli lavere</w:t>
       </w:r>
       <w:r>
         <w:rPr>
@@ -3301,23 +2873,7 @@
           <w:iCs/>
           <w:lang w:val="nb-NO"/>
         </w:rPr>
-        <w:t xml:space="preserve">for </w:t>
-      </w:r>
-      <w:proofErr w:type="spellStart"/>
-      <w:r>
-        <w:rPr>
-          <w:iCs/>
-          <w:lang w:val="nb-NO"/>
-        </w:rPr>
-        <w:t>dates</w:t>
-      </w:r>
-      <w:proofErr w:type="spellEnd"/>
-      <w:r>
-        <w:rPr>
-          <w:iCs/>
-          <w:lang w:val="nb-NO"/>
-        </w:rPr>
-        <w:t xml:space="preserve"> med flere mulige partnere </w:t>
+        <w:t xml:space="preserve">for dates med flere mulige partnere </w:t>
       </w:r>
       <w:r>
         <w:rPr>
@@ -3340,21 +2896,12 @@
         </w:rPr>
         <w:t xml:space="preserve"> blir </w:t>
       </w:r>
-      <w:proofErr w:type="spellStart"/>
-      <w:r>
-        <w:rPr>
-          <w:iCs/>
-          <w:lang w:val="nb-NO"/>
-        </w:rPr>
-        <w:t>dateing</w:t>
-      </w:r>
-      <w:proofErr w:type="spellEnd"/>
-      <w:r>
-        <w:rPr>
-          <w:iCs/>
-          <w:lang w:val="nb-NO"/>
-        </w:rPr>
-        <w:t xml:space="preserve"> mer uformelt og at hver date mister noe av sin høytidelighet. </w:t>
+      <w:r>
+        <w:rPr>
+          <w:iCs/>
+          <w:lang w:val="nb-NO"/>
+        </w:rPr>
+        <w:t xml:space="preserve">dateing mer uformelt og at hver date mister noe av sin høytidelighet. </w:t>
       </w:r>
       <w:r>
         <w:rPr>
@@ -3368,23 +2915,7 @@
           <w:iCs/>
           <w:lang w:val="nb-NO"/>
         </w:rPr>
-        <w:t xml:space="preserve">, for eksempel </w:t>
-      </w:r>
-      <w:proofErr w:type="spellStart"/>
-      <w:r>
-        <w:rPr>
-          <w:iCs/>
-          <w:lang w:val="nb-NO"/>
-        </w:rPr>
-        <w:t>Youtube</w:t>
-      </w:r>
-      <w:proofErr w:type="spellEnd"/>
-      <w:r>
-        <w:rPr>
-          <w:iCs/>
-          <w:lang w:val="nb-NO"/>
-        </w:rPr>
-        <w:t xml:space="preserve"> videoer, blogger eller andre nettsider</w:t>
+        <w:t>, for eksempel Youtube videoer, blogger eller andre nettsider</w:t>
       </w:r>
       <w:r>
         <w:rPr>
@@ -3497,19 +3028,11 @@
         </w:rPr>
         <w:t xml:space="preserve">brukes </w:t>
       </w:r>
-      <w:proofErr w:type="spellStart"/>
-      <w:r>
-        <w:rPr>
-          <w:lang w:val="nb-NO"/>
-        </w:rPr>
-        <w:t>embedded</w:t>
-      </w:r>
-      <w:proofErr w:type="spellEnd"/>
-      <w:r>
-        <w:rPr>
-          <w:lang w:val="nb-NO"/>
-        </w:rPr>
-        <w:t xml:space="preserve"> data</w:t>
+      <w:r>
+        <w:rPr>
+          <w:lang w:val="nb-NO"/>
+        </w:rPr>
+        <w:t>embedded data</w:t>
       </w:r>
       <w:r>
         <w:rPr>
@@ -3541,19 +3064,11 @@
         </w:rPr>
         <w:t xml:space="preserve">ene etter </w:t>
       </w:r>
-      <w:proofErr w:type="spellStart"/>
-      <w:r>
-        <w:rPr>
-          <w:lang w:val="nb-NO"/>
-        </w:rPr>
-        <w:t>embedding</w:t>
-      </w:r>
-      <w:proofErr w:type="spellEnd"/>
-      <w:r>
-        <w:rPr>
-          <w:lang w:val="nb-NO"/>
-        </w:rPr>
-        <w:t xml:space="preserve"> ettersom dataene blir transformert fra fritekst til en tabell struktur som kan analyseres matematisk. </w:t>
+      <w:r>
+        <w:rPr>
+          <w:lang w:val="nb-NO"/>
+        </w:rPr>
+        <w:t xml:space="preserve">embedding ettersom dataene blir transformert fra fritekst til en tabell struktur som kan analyseres matematisk. </w:t>
       </w:r>
     </w:p>
     <w:p>
@@ -3864,7 +3379,6 @@
         </w:rPr>
         <w:t xml:space="preserve">etter tilgjengelige </w:t>
       </w:r>
-      <w:proofErr w:type="spellStart"/>
       <w:r>
         <w:rPr>
           <w:lang w:val="nb-NO"/>
@@ -3877,7 +3391,6 @@
         </w:rPr>
         <w:t>er</w:t>
       </w:r>
-      <w:proofErr w:type="spellEnd"/>
       <w:r>
         <w:rPr>
           <w:lang w:val="nb-NO"/>
@@ -3890,53 +3403,17 @@
         </w:rPr>
         <w:t xml:space="preserve">på nettet, hvor Open Ai </w:t>
       </w:r>
-      <w:proofErr w:type="spellStart"/>
-      <w:r>
-        <w:rPr>
-          <w:lang w:val="nb-NO"/>
-        </w:rPr>
-        <w:t>APIen</w:t>
-      </w:r>
-      <w:proofErr w:type="spellEnd"/>
-      <w:r>
-        <w:rPr>
-          <w:lang w:val="nb-NO"/>
-        </w:rPr>
-        <w:t xml:space="preserve"> </w:t>
-      </w:r>
-      <w:r>
-        <w:rPr>
-          <w:lang w:val="nb-NO"/>
-        </w:rPr>
-        <w:t xml:space="preserve">fremstod lett og hadde både LLM modellen sammen med en </w:t>
-      </w:r>
-      <w:proofErr w:type="spellStart"/>
-      <w:r>
-        <w:rPr>
-          <w:lang w:val="nb-NO"/>
-        </w:rPr>
-        <w:t>embedding</w:t>
-      </w:r>
-      <w:proofErr w:type="spellEnd"/>
-      <w:r>
-        <w:rPr>
-          <w:lang w:val="nb-NO"/>
-        </w:rPr>
-        <w:t xml:space="preserve"> modell i samme API noe som ga muligheten til fritekst genering og videre sammenligning av tekst data ved </w:t>
-      </w:r>
-      <w:proofErr w:type="spellStart"/>
-      <w:r>
-        <w:rPr>
-          <w:lang w:val="nb-NO"/>
-        </w:rPr>
-        <w:t>embedding</w:t>
-      </w:r>
-      <w:proofErr w:type="spellEnd"/>
-      <w:r>
-        <w:rPr>
-          <w:lang w:val="nb-NO"/>
-        </w:rPr>
-        <w:t xml:space="preserve"> og ble derfor valgt. </w:t>
+      <w:r>
+        <w:rPr>
+          <w:lang w:val="nb-NO"/>
+        </w:rPr>
+        <w:t xml:space="preserve">APIen </w:t>
+      </w:r>
+      <w:r>
+        <w:rPr>
+          <w:lang w:val="nb-NO"/>
+        </w:rPr>
+        <w:t xml:space="preserve">fremstod lett og hadde både LLM modellen sammen med en embedding modell i samme API noe som ga muligheten til fritekst genering og videre sammenligning av tekst data ved embedding og ble derfor valgt. </w:t>
       </w:r>
     </w:p>
     <w:p>
@@ -4039,21 +3516,7 @@
         <w:rPr>
           <w:lang w:val="nb-NO"/>
         </w:rPr>
-        <w:t xml:space="preserve">s brukergrensesnitt er bygget ved </w:t>
-      </w:r>
-      <w:proofErr w:type="spellStart"/>
-      <w:r>
-        <w:rPr>
-          <w:lang w:val="nb-NO"/>
-        </w:rPr>
-        <w:t>Gradio</w:t>
-      </w:r>
-      <w:proofErr w:type="spellEnd"/>
-      <w:r>
-        <w:rPr>
-          <w:lang w:val="nb-NO"/>
-        </w:rPr>
-        <w:t xml:space="preserve"> biblioteket (</w:t>
+        <w:t>s brukergrensesnitt er bygget ved Gradio biblioteket (</w:t>
       </w:r>
       <w:r>
         <w:rPr>
@@ -4072,21 +3535,7 @@
           <w:lang w:val="nb-NO"/>
         </w:rPr>
         <w:lastRenderedPageBreak/>
-        <w:t xml:space="preserve">dette til at </w:t>
-      </w:r>
-      <w:proofErr w:type="spellStart"/>
-      <w:r>
-        <w:rPr>
-          <w:lang w:val="nb-NO"/>
-        </w:rPr>
-        <w:t>pcen</w:t>
-      </w:r>
-      <w:proofErr w:type="spellEnd"/>
-      <w:r>
-        <w:rPr>
-          <w:lang w:val="nb-NO"/>
-        </w:rPr>
-        <w:t xml:space="preserve"> som utfører programmet alltid må stå på og ha nett tilkobling. Dette er ugunstig ettersom det da alltid vil stå på utviklerens pc. For å løse dette problemet brukes </w:t>
+        <w:t xml:space="preserve">dette til at pcen som utfører programmet alltid må stå på og ha nett tilkobling. Dette er ugunstig ettersom det da alltid vil stå på utviklerens pc. For å løse dette problemet brukes </w:t>
       </w:r>
       <w:r>
         <w:rPr>
@@ -4094,43 +3543,7 @@
           <w:iCs/>
           <w:lang w:val="nb-NO"/>
         </w:rPr>
-        <w:t xml:space="preserve">Hugging </w:t>
-      </w:r>
-      <w:proofErr w:type="spellStart"/>
-      <w:r>
-        <w:rPr>
-          <w:i/>
-          <w:iCs/>
-          <w:lang w:val="nb-NO"/>
-        </w:rPr>
-        <w:t>faces</w:t>
-      </w:r>
-      <w:proofErr w:type="spellEnd"/>
-      <w:r>
-        <w:rPr>
-          <w:i/>
-          <w:iCs/>
-          <w:lang w:val="nb-NO"/>
-        </w:rPr>
-        <w:t xml:space="preserve"> </w:t>
-      </w:r>
-      <w:proofErr w:type="spellStart"/>
-      <w:r>
-        <w:rPr>
-          <w:i/>
-          <w:iCs/>
-          <w:lang w:val="nb-NO"/>
-        </w:rPr>
-        <w:t>spaces</w:t>
-      </w:r>
-      <w:proofErr w:type="spellEnd"/>
-      <w:r>
-        <w:rPr>
-          <w:i/>
-          <w:iCs/>
-          <w:lang w:val="nb-NO"/>
-        </w:rPr>
-        <w:t xml:space="preserve"> </w:t>
+        <w:t xml:space="preserve">Hugging faces spaces </w:t>
       </w:r>
       <w:r>
         <w:rPr>
@@ -4150,14 +3563,12 @@
         </w:rPr>
         <w:t xml:space="preserve">). Hugging face tilbyr en gratis hosting plattform som hoster prosjektet med liten kapasitet for demo testing. Siden målet med dette prosjektet er kun å vise til en fungerende demo passer dette ypperlig og ble derfor valgt til hosting tjeneste. Nettsiden er derfor tilgjengelig ved en lenke oppgitt i GitHub </w:t>
       </w:r>
-      <w:proofErr w:type="spellStart"/>
       <w:r>
         <w:rPr>
           <w:lang w:val="nb-NO"/>
         </w:rPr>
         <w:t>reposistoriet</w:t>
       </w:r>
-      <w:proofErr w:type="spellEnd"/>
       <w:r>
         <w:rPr>
           <w:lang w:val="nb-NO"/>
@@ -4220,21 +3631,7 @@
         <w:rPr>
           <w:lang w:val="nb-NO"/>
         </w:rPr>
-        <w:t xml:space="preserve"> eller vedlikehold av tjenesten. Det finnes samtlige utbedringer som kan utføres for å gjøre tjenesten, men det er ingen planer om å </w:t>
-      </w:r>
-      <w:proofErr w:type="gramStart"/>
-      <w:r>
-        <w:rPr>
-          <w:lang w:val="nb-NO"/>
-        </w:rPr>
-        <w:t>implementere</w:t>
-      </w:r>
-      <w:proofErr w:type="gramEnd"/>
-      <w:r>
-        <w:rPr>
-          <w:lang w:val="nb-NO"/>
-        </w:rPr>
-        <w:t xml:space="preserve"> disse per nå. Noen eksempler på mulige utbedringer.</w:t>
+        <w:t xml:space="preserve"> eller vedlikehold av tjenesten. Det finnes samtlige utbedringer som kan utføres for å gjøre tjenesten, men det er ingen planer om å implementere disse per nå. Noen eksempler på mulige utbedringer.</w:t>
       </w:r>
     </w:p>
     <w:p>
@@ -4380,21 +3777,7 @@
         <w:rPr>
           <w:lang w:val="nb-NO"/>
         </w:rPr>
-        <w:t xml:space="preserve">web </w:t>
-      </w:r>
-      <w:proofErr w:type="spellStart"/>
-      <w:r>
-        <w:rPr>
-          <w:lang w:val="nb-NO"/>
-        </w:rPr>
-        <w:t>crawling</w:t>
-      </w:r>
-      <w:proofErr w:type="spellEnd"/>
-      <w:r>
-        <w:rPr>
-          <w:lang w:val="nb-NO"/>
-        </w:rPr>
-        <w:t xml:space="preserve"> </w:t>
+        <w:t xml:space="preserve">web crawling </w:t>
       </w:r>
       <w:r>
         <w:rPr>
@@ -4520,21 +3903,7 @@
         <w:rPr>
           <w:lang w:val="nb-NO"/>
         </w:rPr>
-        <w:t xml:space="preserve">Vil behøve avklaringer rundt tillatelser og begrensinger på hva slags informasjon man kan samle med web </w:t>
-      </w:r>
-      <w:proofErr w:type="spellStart"/>
-      <w:r>
-        <w:rPr>
-          <w:lang w:val="nb-NO"/>
-        </w:rPr>
-        <w:t>crawling</w:t>
-      </w:r>
-      <w:proofErr w:type="spellEnd"/>
-      <w:r>
-        <w:rPr>
-          <w:lang w:val="nb-NO"/>
-        </w:rPr>
-        <w:t>.</w:t>
+        <w:t>Vil behøve avklaringer rundt tillatelser og begrensinger på hva slags informasjon man kan samle med web crawling.</w:t>
       </w:r>
     </w:p>
     <w:p>
@@ -4726,29 +4095,7 @@
           <w:lang w:val="en-GB"/>
         </w:rPr>
         <w:lastRenderedPageBreak/>
-        <w:t>Scikit-learn, "Cosine Similarity (</w:t>
-      </w:r>
-      <w:proofErr w:type="spellStart"/>
-      <w:proofErr w:type="gramStart"/>
-      <w:r>
-        <w:rPr>
-          <w:lang w:val="en-GB"/>
-        </w:rPr>
-        <w:t>sklearn.metrics</w:t>
-      </w:r>
-      <w:proofErr w:type="gramEnd"/>
-      <w:r>
-        <w:rPr>
-          <w:lang w:val="en-GB"/>
-        </w:rPr>
-        <w:t>.pairwise.cosine_similarity</w:t>
-      </w:r>
-      <w:proofErr w:type="spellEnd"/>
-      <w:r>
-        <w:rPr>
-          <w:lang w:val="en-GB"/>
-        </w:rPr>
-        <w:t xml:space="preserve">)," [Online]. Available: </w:t>
+        <w:t xml:space="preserve">Scikit-learn, "Cosine Similarity (sklearn.metrics.pairwise.cosine_similarity)," [Online]. Available: </w:t>
       </w:r>
       <w:hyperlink r:id="rId11" w:history="1">
         <w:r>
@@ -4805,33 +4152,11 @@
           <w:lang w:val="en-GB"/>
         </w:rPr>
       </w:pPr>
-      <w:proofErr w:type="spellStart"/>
       <w:r>
         <w:rPr>
           <w:lang w:val="en-GB"/>
         </w:rPr>
-        <w:t>Gradio</w:t>
-      </w:r>
-      <w:proofErr w:type="spellEnd"/>
-      <w:r>
-        <w:rPr>
-          <w:lang w:val="en-GB"/>
-        </w:rPr>
-        <w:t>, "</w:t>
-      </w:r>
-      <w:proofErr w:type="spellStart"/>
-      <w:r>
-        <w:rPr>
-          <w:lang w:val="en-GB"/>
-        </w:rPr>
-        <w:t>Gradio</w:t>
-      </w:r>
-      <w:proofErr w:type="spellEnd"/>
-      <w:r>
-        <w:rPr>
-          <w:lang w:val="en-GB"/>
-        </w:rPr>
-        <w:t xml:space="preserve"> - Build Machine Learning Demos and Web Apps," [Online]. Available: </w:t>
+        <w:t xml:space="preserve">Gradio, "Gradio - Build Machine Learning Demos and Web Apps," [Online]. Available: </w:t>
       </w:r>
       <w:hyperlink r:id="rId12" w:tgtFrame="_new" w:history="1">
         <w:r>
@@ -4885,21 +4210,7 @@
         <w:rPr>
           <w:lang w:val="nb-NO"/>
         </w:rPr>
-        <w:t>[</w:t>
-      </w:r>
-      <w:proofErr w:type="spellStart"/>
-      <w:r>
-        <w:rPr>
-          <w:lang w:val="nb-NO"/>
-        </w:rPr>
-        <w:t>Accessed</w:t>
-      </w:r>
-      <w:proofErr w:type="spellEnd"/>
-      <w:r>
-        <w:rPr>
-          <w:lang w:val="nb-NO"/>
-        </w:rPr>
-        <w:t>: Nov. 12, 2024].</w:t>
+        <w:t>[Accessed: Nov. 12, 2024].</w:t>
       </w:r>
     </w:p>
     <w:p>

</xml_diff>